<commit_message>
updating all files as of 07.11.2017 at 11.15.00EST
</commit_message>
<xml_diff>
--- a/JLF System Setup Notes - as of 07.11.2017 at 11.13.00EST.docx
+++ b/JLF System Setup Notes - as of 07.11.2017 at 11.13.00EST.docx
@@ -150,8 +150,13 @@
         <w:t xml:space="preserve">this command may or may </w:t>
       </w:r>
       <w:r>
-        <w:t>not have already been performed, depending on operating system:</w:t>
-      </w:r>
+        <w:t xml:space="preserve">not have already been performed, depending on </w:t>
+      </w:r>
+      <w:r>
+        <w:t>directions followed, operating system:</w:t>
+      </w:r>
+      <w:bookmarkStart w:id="0" w:name="_GoBack"/>
+      <w:bookmarkEnd w:id="0"/>
     </w:p>
     <w:p>
       <w:pPr>
@@ -417,6 +422,7 @@
           <w:rFonts w:ascii="Helvetica" w:eastAsia="Times New Roman" w:hAnsi="Helvetica"/>
           <w:color w:val="000000"/>
         </w:rPr>
+        <w:lastRenderedPageBreak/>
         <w:t>Installation</w:t>
       </w:r>
     </w:p>
@@ -435,7 +441,6 @@
           <w:rFonts w:ascii="Helvetica" w:hAnsi="Helvetica"/>
           <w:color w:val="000000"/>
         </w:rPr>
-        <w:lastRenderedPageBreak/>
         <w:t>Assuming you installed Sublime in the Applications folder, the following command should open up the editor when you type it into the Terminal:</w:t>
       </w:r>
     </w:p>
@@ -2618,8 +2623,6 @@
     <w:r>
       <w:t>.00EST</w:t>
     </w:r>
-    <w:bookmarkStart w:id="0" w:name="_GoBack"/>
-    <w:bookmarkEnd w:id="0"/>
   </w:p>
 </w:hdr>
 </file>
@@ -4386,7 +4389,7 @@
 </file>
 
 <file path=customXml/itemProps1.xml><?xml version="1.0" encoding="utf-8"?>
-<ds:datastoreItem xmlns:ds="http://schemas.openxmlformats.org/officeDocument/2006/customXml" ds:itemID="{3E48F968-7ECB-9747-ABB9-6CEA47515660}">
+<ds:datastoreItem xmlns:ds="http://schemas.openxmlformats.org/officeDocument/2006/customXml" ds:itemID="{11973A4A-E6AE-4C4E-BBD1-994C81A5E374}">
   <ds:schemaRefs>
     <ds:schemaRef ds:uri="http://schemas.openxmlformats.org/officeDocument/2006/bibliography"/>
   </ds:schemaRefs>

</xml_diff>